<commit_message>
2.1. PERSPECTIVAS DEL PRODUCTO
</commit_message>
<xml_diff>
--- a/Documents/FAMA/FAMA.docx
+++ b/Documents/FAMA/FAMA.docx
@@ -3777,59 +3777,53 @@
     </w:p>
     <w:p>
       <w:pPr>
+        <w:pStyle w:val="Ttulo2"/>
+        <w:rPr>
+          <w:color w:val="0070C0"/>
+        </w:rPr>
+      </w:pPr>
+      <w:bookmarkStart w:id="17" w:name="_Toc26543129"/>
+      <w:bookmarkStart w:id="18" w:name="_Toc45189811"/>
+      <w:r>
+        <w:rPr>
+          <w:color w:val="0070C0"/>
+        </w:rPr>
+        <w:t>PERSPECTIVAS DEL PRODUCTO</w:t>
+      </w:r>
+      <w:bookmarkEnd w:id="17"/>
+      <w:bookmarkEnd w:id="18"/>
+    </w:p>
+    <w:p>
+      <w:pPr>
         <w:jc w:val="both"/>
       </w:pPr>
       <w:r>
-        <w:t>El sistema de información web de ventas de la distribuidora “Fama” prevé aumentar las ventas y la ampliación de la visión del negocio</w:t>
-      </w:r>
-      <w:r>
-        <w:t xml:space="preserve">, </w:t>
-      </w:r>
-      <w:r>
-        <w:t>la ampliación de la cartera de productos entre los cuales se encuentra electrodomésticos, línea hogar, librería, movilidad, tecnología, etc.</w:t>
-      </w:r>
-      <w:bookmarkStart w:id="17" w:name="_GoBack"/>
-      <w:bookmarkEnd w:id="17"/>
-    </w:p>
-    <w:p>
-      <w:pPr>
-        <w:pStyle w:val="MNormal"/>
-        <w:rPr>
-          <w:rFonts w:ascii="Leelawadee UI Semilight" w:hAnsi="Leelawadee UI Semilight" w:cs="Leelawadee UI Semilight"/>
-          <w:color w:val="000000" w:themeColor="text1"/>
-        </w:rPr>
-      </w:pPr>
-    </w:p>
-    <w:p/>
+        <w:t xml:space="preserve">El sistema de información web de ventas de la distribuidora “Fama” prevé aumentar las ventas y la ampliación de la visión del negocio, la ampliación de la cartera de </w:t>
+      </w:r>
+      <w:r>
+        <w:lastRenderedPageBreak/>
+        <w:t>productos entre los cuales se encuentra electrodomésticos, línea hogar, librería, movilidad, tecnología, etc.</w:t>
+      </w:r>
+    </w:p>
     <w:p>
       <w:pPr>
         <w:pStyle w:val="Ttulo2"/>
-        <w:rPr>
-          <w:color w:val="0070C0"/>
-        </w:rPr>
-      </w:pPr>
-      <w:bookmarkStart w:id="18" w:name="_Toc26543129"/>
-      <w:bookmarkStart w:id="19" w:name="_Toc45189811"/>
-      <w:r>
-        <w:rPr>
-          <w:color w:val="0070C0"/>
-        </w:rPr>
-        <w:t>PERSPECTIVAS DEL PRODUCTO</w:t>
-      </w:r>
-      <w:bookmarkEnd w:id="18"/>
+      </w:pPr>
+      <w:bookmarkStart w:id="19" w:name="_Toc26543130"/>
+      <w:bookmarkStart w:id="20" w:name="_Toc45189812"/>
+      <w:r>
+        <w:t xml:space="preserve"> </w:t>
+      </w:r>
+      <w:r>
+        <w:t>FUNCION</w:t>
+      </w:r>
+      <w:bookmarkStart w:id="21" w:name="_GoBack"/>
+      <w:bookmarkEnd w:id="21"/>
+      <w:r>
+        <w:t>ES DEL PRODUCTO</w:t>
+      </w:r>
       <w:bookmarkEnd w:id="19"/>
-    </w:p>
-    <w:p>
-      <w:pPr>
-        <w:pStyle w:val="Ttulo2"/>
-      </w:pPr>
-      <w:bookmarkStart w:id="20" w:name="_Toc26543130"/>
-      <w:bookmarkStart w:id="21" w:name="_Toc45189812"/>
-      <w:r>
-        <w:t>FUNCIONES DEL PRODUCTO</w:t>
-      </w:r>
       <w:bookmarkEnd w:id="20"/>
-      <w:bookmarkEnd w:id="21"/>
     </w:p>
     <w:p>
       <w:pPr>
@@ -3844,6 +3838,12 @@
         <w:rPr>
           <w:color w:val="0070C0"/>
         </w:rPr>
+        <w:t xml:space="preserve"> </w:t>
+      </w:r>
+      <w:r>
+        <w:rPr>
+          <w:color w:val="0070C0"/>
+        </w:rPr>
         <w:t>CARACTERÍSTICAS DE USUARIO</w:t>
       </w:r>
       <w:bookmarkEnd w:id="22"/>
@@ -3862,6 +3862,12 @@
         <w:rPr>
           <w:color w:val="0070C0"/>
         </w:rPr>
+        <w:t xml:space="preserve"> </w:t>
+      </w:r>
+      <w:r>
+        <w:rPr>
+          <w:color w:val="0070C0"/>
+        </w:rPr>
         <w:t>RESTRICCIONES</w:t>
       </w:r>
       <w:bookmarkEnd w:id="24"/>
@@ -3876,6 +3882,14 @@
       </w:pPr>
       <w:bookmarkStart w:id="26" w:name="_Toc26543133"/>
       <w:bookmarkStart w:id="27" w:name="_Toc45189815"/>
+      <w:r>
+        <w:rPr>
+          <w:rFonts w:ascii="CMR12" w:hAnsi="CMR12" w:cs="CMR12"/>
+          <w:color w:val="0070C0"/>
+          <w:szCs w:val="24"/>
+        </w:rPr>
+        <w:t xml:space="preserve"> </w:t>
+      </w:r>
       <w:r>
         <w:rPr>
           <w:rFonts w:ascii="CMR12" w:hAnsi="CMR12" w:cs="CMR12"/>
@@ -4735,7 +4749,7 @@
               <w:bCs/>
               <w:noProof/>
             </w:rPr>
-            <w:t>5</w:t>
+            <w:t>6</w:t>
           </w:r>
           <w:r>
             <w:rPr>
@@ -7101,7 +7115,7 @@
 </file>
 
 <file path=customXml/itemProps1.xml><?xml version="1.0" encoding="utf-8"?>
-<ds:datastoreItem xmlns:ds="http://schemas.openxmlformats.org/officeDocument/2006/customXml" ds:itemID="{45D8D7AD-9033-4E0D-A7E1-343AC3A0897C}">
+<ds:datastoreItem xmlns:ds="http://schemas.openxmlformats.org/officeDocument/2006/customXml" ds:itemID="{9976E831-2CA9-4316-985B-4FD01BEBAAEC}">
   <ds:schemaRefs>
     <ds:schemaRef ds:uri="http://schemas.openxmlformats.org/officeDocument/2006/bibliography"/>
   </ds:schemaRefs>

</xml_diff>

<commit_message>
2.3. CARACTERÍSTICAS DE USUARIO
</commit_message>
<xml_diff>
--- a/Documents/FAMA/FAMA.docx
+++ b/Documents/FAMA/FAMA.docx
@@ -3916,21 +3916,40 @@
     </w:p>
     <w:p>
       <w:pPr>
+        <w:jc w:val="both"/>
+      </w:pPr>
+      <w:r>
+        <w:t xml:space="preserve">El sistema web se dirige a las personas interesadas en adquirir producto con las prestaciones que ofrece la distribuidora. </w:t>
+      </w:r>
+    </w:p>
+    <w:p>
+      <w:pPr>
+        <w:jc w:val="both"/>
+      </w:pPr>
+      <w:r>
+        <w:t>Usando la herramienta como un medio, se</w:t>
+      </w:r>
+      <w:bookmarkStart w:id="23" w:name="_GoBack"/>
+      <w:bookmarkEnd w:id="23"/>
+      <w:r>
+        <w:t xml:space="preserve"> espera que el crecimiento del tráfico de clientes hacia la página sea nivel exponencial logrando una mayor cantidad de ventas.</w:t>
+      </w:r>
+    </w:p>
+    <w:p>
+      <w:pPr>
         <w:pStyle w:val="Ttulo2"/>
         <w:rPr>
           <w:color w:val="0070C0"/>
         </w:rPr>
       </w:pPr>
-      <w:bookmarkStart w:id="23" w:name="_Toc26543132"/>
-      <w:bookmarkStart w:id="24" w:name="_Toc45189814"/>
+      <w:bookmarkStart w:id="24" w:name="_Toc26543132"/>
+      <w:bookmarkStart w:id="25" w:name="_Toc45189814"/>
       <w:r>
         <w:rPr>
           <w:color w:val="0070C0"/>
         </w:rPr>
         <w:t>RESTRICCIONES</w:t>
       </w:r>
-      <w:bookmarkStart w:id="25" w:name="_GoBack"/>
-      <w:bookmarkEnd w:id="23"/>
       <w:bookmarkEnd w:id="24"/>
       <w:bookmarkEnd w:id="25"/>
     </w:p>
@@ -4113,6 +4132,7 @@
       <w:bookmarkStart w:id="40" w:name="_Toc26543140"/>
       <w:bookmarkStart w:id="41" w:name="_Toc45189822"/>
       <w:r>
+        <w:lastRenderedPageBreak/>
         <w:t>ATRIBUTOS DE</w:t>
       </w:r>
       <w:r>
@@ -4146,7 +4166,6 @@
         <w:pStyle w:val="Ttulo4"/>
       </w:pPr>
       <w:r>
-        <w:lastRenderedPageBreak/>
         <w:t>Fiabilidad.</w:t>
       </w:r>
     </w:p>
@@ -7284,7 +7303,7 @@
 </file>
 
 <file path=customXml/itemProps1.xml><?xml version="1.0" encoding="utf-8"?>
-<ds:datastoreItem xmlns:ds="http://schemas.openxmlformats.org/officeDocument/2006/customXml" ds:itemID="{AECD2089-0CE6-49A7-B550-8A511715F2EF}">
+<ds:datastoreItem xmlns:ds="http://schemas.openxmlformats.org/officeDocument/2006/customXml" ds:itemID="{55FB7835-A2D3-4AB1-9D0C-38E597FF013B}">
   <ds:schemaRefs>
     <ds:schemaRef ds:uri="http://schemas.openxmlformats.org/officeDocument/2006/bibliography"/>
   </ds:schemaRefs>

</xml_diff>